<commit_message>
modification couleur text test de positionnement
</commit_message>
<xml_diff>
--- a/bases de données/1 - test de posionnement/1 . Etude de cas location.docx
+++ b/bases de données/1 - test de posionnement/1 . Etude de cas location.docx
@@ -118,7 +118,6 @@
       </w:r>
       <w:r>
         <w:rPr>
-          <w:color w:val="FF0000"/>
           <w:sz w:val="28"/>
           <w:szCs w:val="28"/>
         </w:rPr>
@@ -126,7 +125,6 @@
       </w:r>
       <w:r>
         <w:rPr>
-          <w:color w:val="FF0000"/>
           <w:sz w:val="28"/>
           <w:szCs w:val="28"/>
         </w:rPr>
@@ -134,7 +132,6 @@
       </w:r>
       <w:r>
         <w:rPr>
-          <w:color w:val="FF0000"/>
           <w:sz w:val="28"/>
           <w:szCs w:val="28"/>
         </w:rPr>
@@ -149,7 +146,6 @@
       </w:r>
       <w:r>
         <w:rPr>
-          <w:color w:val="FF0000"/>
           <w:sz w:val="28"/>
           <w:szCs w:val="28"/>
         </w:rPr>
@@ -234,7 +230,6 @@
       </w:r>
       <w:r>
         <w:rPr>
-          <w:color w:val="FF0000"/>
           <w:sz w:val="28"/>
           <w:szCs w:val="28"/>
         </w:rPr>
@@ -249,7 +244,6 @@
       </w:r>
       <w:r>
         <w:rPr>
-          <w:color w:val="FF0000"/>
           <w:sz w:val="28"/>
           <w:szCs w:val="28"/>
         </w:rPr>
@@ -315,7 +309,6 @@
       </w:r>
       <w:r>
         <w:rPr>
-          <w:color w:val="FF0000"/>
           <w:sz w:val="28"/>
           <w:szCs w:val="28"/>
         </w:rPr>
@@ -360,7 +353,6 @@
       </w:r>
       <w:r>
         <w:rPr>
-          <w:color w:val="FF0000"/>
           <w:sz w:val="28"/>
           <w:szCs w:val="28"/>
         </w:rPr>

</xml_diff>